<commit_message>
fixed OLED RGB conflict
</commit_message>
<xml_diff>
--- a/Assignment 2 Workspace/Report.docx
+++ b/Assignment 2 Workspace/Report.docx
@@ -24,6 +24,13 @@
     </w:p>
     <w:sdt>
       <w:sdtPr>
+        <w:rPr>
+          <w:rFonts w:asciiTheme="minorHAnsi" w:eastAsiaTheme="minorEastAsia" w:hAnsiTheme="minorHAnsi" w:cstheme="minorBidi"/>
+          <w:color w:val="auto"/>
+          <w:sz w:val="22"/>
+          <w:szCs w:val="22"/>
+          <w:lang w:val="en-SG" w:eastAsia="zh-CN"/>
+        </w:rPr>
         <w:id w:val="2056571389"/>
         <w:docPartObj>
           <w:docPartGallery w:val="Table of Contents"/>
@@ -32,14 +39,9 @@
       </w:sdtPr>
       <w:sdtEndPr>
         <w:rPr>
-          <w:rFonts w:asciiTheme="minorHAnsi" w:eastAsiaTheme="minorEastAsia" w:hAnsiTheme="minorHAnsi" w:cstheme="minorBidi"/>
           <w:b/>
           <w:bCs/>
           <w:noProof/>
-          <w:color w:val="auto"/>
-          <w:sz w:val="22"/>
-          <w:szCs w:val="22"/>
-          <w:lang w:val="en-SG" w:eastAsia="zh-CN"/>
         </w:rPr>
       </w:sdtEndPr>
       <w:sdtContent>
@@ -600,27 +602,45 @@
     </w:p>
     <w:p>
       <w:r>
-        <w:t>Describe the detailed</w:t>
-      </w:r>
-      <w:bookmarkStart w:id="3" w:name="_GoBack"/>
-      <w:bookmarkEnd w:id="3"/>
-      <w:r>
-        <w:t xml:space="preserve"> implementation steps, especially indicate and explain your essential steps</w:t>
+        <w:t>Describe the detailed implementation steps, especially indicate and explain your essential steps</w:t>
       </w:r>
     </w:p>
     <w:p>
       <w:pPr>
         <w:pStyle w:val="Heading1"/>
       </w:pPr>
-      <w:bookmarkStart w:id="4" w:name="_Toc528428167"/>
+      <w:bookmarkStart w:id="3" w:name="_Toc528428167"/>
       <w:r>
         <w:t>Enhancement</w:t>
+      </w:r>
+      <w:bookmarkEnd w:id="3"/>
+    </w:p>
+    <w:p>
+      <w:r>
+        <w:t>If you have implemented any enhancement, give a detailed description. You might consider including several photos of your working board at some special steps. This will help to distinguish your system and report from others</w:t>
+      </w:r>
+      <w:r>
+        <w:t>.</w:t>
+      </w:r>
+    </w:p>
+    <w:p>
+      <w:r>
+        <w:t>7 Segment Inverting</w:t>
+      </w:r>
+    </w:p>
+    <w:p>
+      <w:pPr>
+        <w:pStyle w:val="Heading1"/>
+      </w:pPr>
+      <w:bookmarkStart w:id="4" w:name="_Toc528428168"/>
+      <w:r>
+        <w:t>Significant problems encountered and solutions proposed</w:t>
       </w:r>
       <w:bookmarkEnd w:id="4"/>
     </w:p>
     <w:p>
       <w:r>
-        <w:t>If you have implemented any enhancement, give a detailed description. You might consider including several photos of your working board at some special steps. This will help to distinguish your system and report from others</w:t>
+        <w:t>What did you learn? What are the significant problems you encountered and how did you solve them in this assignment? If your code did not work in the lab, explain why</w:t>
       </w:r>
       <w:r>
         <w:t>.</w:t>
@@ -628,25 +648,12 @@
     </w:p>
     <w:p>
       <w:r>
-        <w:t>7 Segment Inverting</w:t>
-      </w:r>
-    </w:p>
-    <w:p>
-      <w:pPr>
-        <w:pStyle w:val="Heading1"/>
-      </w:pPr>
-      <w:bookmarkStart w:id="5" w:name="_Toc528428168"/>
-      <w:r>
-        <w:t>Significant problems encountered and solutions proposed</w:t>
-      </w:r>
+        <w:t xml:space="preserve">Green RGB conflicts with OLED, </w:t>
+      </w:r>
+      <w:bookmarkStart w:id="5" w:name="_GoBack"/>
       <w:bookmarkEnd w:id="5"/>
-    </w:p>
-    <w:p>
-      <w:r>
-        <w:t>What did you learn? What are the significant problems you encountered and how did you solve them in this assignment? If your code did not work in the lab, explain why</w:t>
-      </w:r>
-      <w:r>
-        <w:t>.</w:t>
+      <w:r>
+        <w:t>PIO1_10, Port 2 Pin one used by RGB_GREEN and OLED</w:t>
       </w:r>
     </w:p>
     <w:p>
@@ -1229,7 +1236,6 @@
   <w:style w:type="character" w:default="1" w:styleId="DefaultParagraphFont">
     <w:name w:val="Default Paragraph Font"/>
     <w:uiPriority w:val="1"/>
-    <w:semiHidden/>
     <w:unhideWhenUsed/>
   </w:style>
   <w:style w:type="table" w:default="1" w:styleId="TableNormal">
@@ -1623,7 +1629,7 @@
 </file>
 
 <file path=customXml/itemProps1.xml><?xml version="1.0" encoding="utf-8"?>
-<ds:datastoreItem xmlns:ds="http://schemas.openxmlformats.org/officeDocument/2006/customXml" ds:itemID="{39AAED47-5607-4B1F-847C-01C3E1280E48}">
+<ds:datastoreItem xmlns:ds="http://schemas.openxmlformats.org/officeDocument/2006/customXml" ds:itemID="{007B4F7F-6833-4D21-9596-C5F6E7393FF3}">
   <ds:schemaRefs>
     <ds:schemaRef ds:uri="http://schemas.openxmlformats.org/officeDocument/2006/bibliography"/>
   </ds:schemaRefs>

</xml_diff>

<commit_message>
Update Assignment 2 Workspace/Report.docx
</commit_message>
<xml_diff>
--- a/Assignment 2 Workspace/Report.docx
+++ b/Assignment 2 Workspace/Report.docx
@@ -650,8 +650,6 @@
       <w:r>
         <w:t xml:space="preserve">Green RGB conflicts with OLED, </w:t>
       </w:r>
-      <w:bookmarkStart w:id="5" w:name="_GoBack"/>
-      <w:bookmarkEnd w:id="5"/>
       <w:r>
         <w:t>PIO1_10, Port 2 Pin one used by RGB_GREEN and OLED</w:t>
       </w:r>
@@ -660,14 +658,14 @@
       <w:pPr>
         <w:pStyle w:val="Heading1"/>
       </w:pPr>
-      <w:bookmarkStart w:id="6" w:name="_Toc528428169"/>
+      <w:bookmarkStart w:id="5" w:name="_Toc528428169"/>
       <w:r>
         <w:t>Issues or sugges</w:t>
       </w:r>
       <w:r>
         <w:t>tions</w:t>
       </w:r>
-      <w:bookmarkEnd w:id="6"/>
+      <w:bookmarkEnd w:id="5"/>
     </w:p>
     <w:p>
       <w:r>
@@ -675,11 +673,28 @@
       </w:r>
     </w:p>
     <w:p>
+      <w:r>
+        <w:t>As this is the first hardware programming project we did on LPC, there were many times when we got stuck, baffled by lines of codes that seems to work</w:t>
+      </w:r>
+      <w:r>
+        <w:t xml:space="preserve"> but did not</w:t>
+      </w:r>
+      <w:r>
+        <w:t>. Fortunat</w:t>
+      </w:r>
+      <w:bookmarkStart w:id="6" w:name="_GoBack"/>
+      <w:bookmarkEnd w:id="6"/>
+      <w:r>
+        <w:t>ely, we were able to readily consult the various teachers, lab staff, and graduate assistances who are not only very knowledgeable, spotting our errors instantly, but also extremely patient when explaining the concepts to us. And we are very grateful for you all!</w:t>
+      </w:r>
+    </w:p>
+    <w:p>
       <w:pPr>
         <w:pStyle w:val="Heading1"/>
       </w:pPr>
       <w:bookmarkStart w:id="7" w:name="_Toc528428170"/>
       <w:r>
+        <w:lastRenderedPageBreak/>
         <w:t>Conclusion</w:t>
       </w:r>
       <w:bookmarkEnd w:id="7"/>
@@ -1236,6 +1251,7 @@
   <w:style w:type="character" w:default="1" w:styleId="DefaultParagraphFont">
     <w:name w:val="Default Paragraph Font"/>
     <w:uiPriority w:val="1"/>
+    <w:semiHidden/>
     <w:unhideWhenUsed/>
   </w:style>
   <w:style w:type="table" w:default="1" w:styleId="TableNormal">
@@ -1629,7 +1645,7 @@
 </file>
 
 <file path=customXml/itemProps1.xml><?xml version="1.0" encoding="utf-8"?>
-<ds:datastoreItem xmlns:ds="http://schemas.openxmlformats.org/officeDocument/2006/customXml" ds:itemID="{007B4F7F-6833-4D21-9596-C5F6E7393FF3}">
+<ds:datastoreItem xmlns:ds="http://schemas.openxmlformats.org/officeDocument/2006/customXml" ds:itemID="{231B04C0-2518-41A1-8FE6-84CB8CD3528E}">
   <ds:schemaRefs>
     <ds:schemaRef ds:uri="http://schemas.openxmlformats.org/officeDocument/2006/bibliography"/>
   </ds:schemaRefs>

</xml_diff>

<commit_message>
Report flow chart draft
</commit_message>
<xml_diff>
--- a/Assignment 2 Workspace/Report.docx
+++ b/Assignment 2 Workspace/Report.docx
@@ -576,6 +576,9 @@
       <w:bookmarkEnd w:id="0"/>
     </w:p>
     <w:p>
+      <w:pPr>
+        <w:jc w:val="both"/>
+      </w:pPr>
       <w:r>
         <w:t xml:space="preserve">In this assignment, our group is tasked to implement a fitness tracking system, </w:t>
       </w:r>
@@ -659,15 +662,352 @@
     </w:p>
     <w:p>
       <w:pPr>
+        <w:pStyle w:val="ListParagraph"/>
+        <w:numPr>
+          <w:ilvl w:val="0"/>
+          <w:numId w:val="8"/>
+        </w:numPr>
+      </w:pPr>
+      <w:r>
+        <w:t>int main (void) flowchart</w:t>
+      </w:r>
+    </w:p>
+    <w:p>
+      <w:pPr>
+        <w:pStyle w:val="ListParagraph"/>
+        <w:numPr>
+          <w:ilvl w:val="1"/>
+          <w:numId w:val="8"/>
+        </w:numPr>
+      </w:pPr>
+      <w:r>
+        <w:t xml:space="preserve">Configures </w:t>
+      </w:r>
+      <w:proofErr w:type="spellStart"/>
+      <w:r>
+        <w:t>systick</w:t>
+      </w:r>
+      <w:proofErr w:type="spellEnd"/>
+      <w:r>
+        <w:t xml:space="preserve"> timing to 1ms, initialize all peripherals and interrupts. Subsequently checks which mode </w:t>
+      </w:r>
+      <w:proofErr w:type="spellStart"/>
+      <w:r>
+        <w:rPr>
+          <w:b/>
+        </w:rPr>
+        <w:t>FitNUS</w:t>
+      </w:r>
+      <w:proofErr w:type="spellEnd"/>
+      <w:r>
+        <w:t xml:space="preserve"> is when powered on. </w:t>
+      </w:r>
+    </w:p>
+    <w:p>
+      <w:r>
+        <w:rPr>
+          <w:noProof/>
+        </w:rPr>
+        <w:drawing>
+          <wp:inline distT="0" distB="0" distL="0" distR="0" wp14:anchorId="3A356997" wp14:editId="6B58C639">
+            <wp:extent cx="3594226" cy="3426980"/>
+            <wp:effectExtent l="0" t="0" r="6350" b="2540"/>
+            <wp:docPr id="1" name="Picture 1"/>
+            <wp:cNvGraphicFramePr>
+              <a:graphicFrameLocks xmlns:a="http://schemas.openxmlformats.org/drawingml/2006/main" noChangeAspect="1"/>
+            </wp:cNvGraphicFramePr>
+            <a:graphic xmlns:a="http://schemas.openxmlformats.org/drawingml/2006/main">
+              <a:graphicData uri="http://schemas.openxmlformats.org/drawingml/2006/picture">
+                <pic:pic xmlns:pic="http://schemas.openxmlformats.org/drawingml/2006/picture">
+                  <pic:nvPicPr>
+                    <pic:cNvPr id="0" name="Picture 1"/>
+                    <pic:cNvPicPr>
+                      <a:picLocks noChangeAspect="1" noChangeArrowheads="1"/>
+                    </pic:cNvPicPr>
+                  </pic:nvPicPr>
+                  <pic:blipFill>
+                    <a:blip r:embed="rId6">
+                      <a:extLst>
+                        <a:ext uri="{28A0092B-C50C-407E-A947-70E740481C1C}">
+                          <a14:useLocalDpi xmlns:a14="http://schemas.microsoft.com/office/drawing/2010/main" val="0"/>
+                        </a:ext>
+                      </a:extLst>
+                    </a:blip>
+                    <a:srcRect/>
+                    <a:stretch>
+                      <a:fillRect/>
+                    </a:stretch>
+                  </pic:blipFill>
+                  <pic:spPr bwMode="auto">
+                    <a:xfrm>
+                      <a:off x="0" y="0"/>
+                      <a:ext cx="3628543" cy="3459700"/>
+                    </a:xfrm>
+                    <a:prstGeom prst="rect">
+                      <a:avLst/>
+                    </a:prstGeom>
+                    <a:noFill/>
+                    <a:ln>
+                      <a:noFill/>
+                    </a:ln>
+                  </pic:spPr>
+                </pic:pic>
+              </a:graphicData>
+            </a:graphic>
+          </wp:inline>
+        </w:drawing>
+      </w:r>
+    </w:p>
+    <w:p/>
+    <w:p/>
+    <w:p>
+      <w:pPr>
+        <w:pStyle w:val="ListParagraph"/>
+        <w:numPr>
+          <w:ilvl w:val="0"/>
+          <w:numId w:val="8"/>
+        </w:numPr>
+      </w:pPr>
+      <w:proofErr w:type="spellStart"/>
+      <w:r>
+        <w:lastRenderedPageBreak/>
+        <w:t>do_</w:t>
+      </w:r>
+      <w:proofErr w:type="gramStart"/>
+      <w:r>
+        <w:t>Initialization</w:t>
+      </w:r>
+      <w:proofErr w:type="spellEnd"/>
+      <w:r>
+        <w:t>(</w:t>
+      </w:r>
+      <w:proofErr w:type="gramEnd"/>
+      <w:r>
+        <w:t>)</w:t>
+      </w:r>
+      <w:r>
+        <w:t xml:space="preserve">, </w:t>
+      </w:r>
+      <w:proofErr w:type="spellStart"/>
+      <w:r>
+        <w:t>do_toclimb</w:t>
+      </w:r>
+      <w:proofErr w:type="spellEnd"/>
+      <w:r>
+        <w:t>() flowchart</w:t>
+      </w:r>
+    </w:p>
+    <w:p>
+      <w:r>
+        <w:rPr>
+          <w:noProof/>
+        </w:rPr>
+        <w:drawing>
+          <wp:inline distT="0" distB="0" distL="0" distR="0" wp14:anchorId="5435BE1C" wp14:editId="22EF8690">
+            <wp:extent cx="3729967" cy="2562131"/>
+            <wp:effectExtent l="0" t="0" r="4445" b="0"/>
+            <wp:docPr id="4" name="Picture 4"/>
+            <wp:cNvGraphicFramePr>
+              <a:graphicFrameLocks xmlns:a="http://schemas.openxmlformats.org/drawingml/2006/main" noChangeAspect="1"/>
+            </wp:cNvGraphicFramePr>
+            <a:graphic xmlns:a="http://schemas.openxmlformats.org/drawingml/2006/main">
+              <a:graphicData uri="http://schemas.openxmlformats.org/drawingml/2006/picture">
+                <pic:pic xmlns:pic="http://schemas.openxmlformats.org/drawingml/2006/picture">
+                  <pic:nvPicPr>
+                    <pic:cNvPr id="0" name="Picture 8"/>
+                    <pic:cNvPicPr>
+                      <a:picLocks noChangeAspect="1" noChangeArrowheads="1"/>
+                    </pic:cNvPicPr>
+                  </pic:nvPicPr>
+                  <pic:blipFill>
+                    <a:blip r:embed="rId7">
+                      <a:extLst>
+                        <a:ext uri="{28A0092B-C50C-407E-A947-70E740481C1C}">
+                          <a14:useLocalDpi xmlns:a14="http://schemas.microsoft.com/office/drawing/2010/main" val="0"/>
+                        </a:ext>
+                      </a:extLst>
+                    </a:blip>
+                    <a:srcRect/>
+                    <a:stretch>
+                      <a:fillRect/>
+                    </a:stretch>
+                  </pic:blipFill>
+                  <pic:spPr bwMode="auto">
+                    <a:xfrm>
+                      <a:off x="0" y="0"/>
+                      <a:ext cx="3733645" cy="2564658"/>
+                    </a:xfrm>
+                    <a:prstGeom prst="rect">
+                      <a:avLst/>
+                    </a:prstGeom>
+                    <a:noFill/>
+                    <a:ln>
+                      <a:noFill/>
+                    </a:ln>
+                  </pic:spPr>
+                </pic:pic>
+              </a:graphicData>
+            </a:graphic>
+          </wp:inline>
+        </w:drawing>
+      </w:r>
+    </w:p>
+    <w:p/>
+    <w:p>
+      <w:pPr>
+        <w:pStyle w:val="ListParagraph"/>
+        <w:numPr>
+          <w:ilvl w:val="0"/>
+          <w:numId w:val="8"/>
+        </w:numPr>
+      </w:pPr>
+      <w:proofErr w:type="spellStart"/>
+      <w:r>
+        <w:t>do_</w:t>
+      </w:r>
+      <w:proofErr w:type="gramStart"/>
+      <w:r>
+        <w:t>Climb</w:t>
+      </w:r>
+      <w:proofErr w:type="spellEnd"/>
+      <w:r>
+        <w:t>(</w:t>
+      </w:r>
+      <w:proofErr w:type="gramEnd"/>
+      <w:r>
+        <w:t>) flowchart</w:t>
+      </w:r>
+    </w:p>
+    <w:p>
+      <w:pPr>
+        <w:pStyle w:val="ListParagraph"/>
+        <w:numPr>
+          <w:ilvl w:val="0"/>
+          <w:numId w:val="8"/>
+        </w:numPr>
+      </w:pPr>
+      <w:proofErr w:type="spellStart"/>
+      <w:r>
+        <w:t>do_</w:t>
+      </w:r>
+      <w:proofErr w:type="gramStart"/>
+      <w:r>
+        <w:t>Emergency</w:t>
+      </w:r>
+      <w:proofErr w:type="spellEnd"/>
+      <w:r>
+        <w:t>(</w:t>
+      </w:r>
+      <w:proofErr w:type="gramEnd"/>
+      <w:r>
+        <w:t>) flowchart</w:t>
+      </w:r>
+      <w:r>
+        <w:t xml:space="preserve">, </w:t>
+      </w:r>
+      <w:proofErr w:type="spellStart"/>
+      <w:r>
+        <w:t>do_Emergency_over</w:t>
+      </w:r>
+      <w:proofErr w:type="spellEnd"/>
+      <w:r>
+        <w:t>() flowchart</w:t>
+      </w:r>
+    </w:p>
+    <w:p>
+      <w:pPr>
+        <w:pStyle w:val="ListParagraph"/>
+        <w:numPr>
+          <w:ilvl w:val="0"/>
+          <w:numId w:val="8"/>
+        </w:numPr>
+      </w:pPr>
+      <w:r>
+        <w:t>UART flowchart</w:t>
+      </w:r>
+    </w:p>
+    <w:p>
+      <w:pPr>
+        <w:pStyle w:val="ListParagraph"/>
+        <w:numPr>
+          <w:ilvl w:val="0"/>
+          <w:numId w:val="8"/>
+        </w:numPr>
+      </w:pPr>
+      <w:r>
+        <w:t>EINT3_IRQHandler flowchart</w:t>
+      </w:r>
+    </w:p>
+    <w:p>
+      <w:pPr>
+        <w:pStyle w:val="ListParagraph"/>
+        <w:numPr>
+          <w:ilvl w:val="0"/>
+          <w:numId w:val="8"/>
+        </w:numPr>
+      </w:pPr>
+      <w:r>
+        <w:t>Light sensor flowchart</w:t>
+      </w:r>
+      <w:r>
+        <w:t xml:space="preserve">, </w:t>
+      </w:r>
+      <w:r>
+        <w:t>Temperature flowchart</w:t>
+      </w:r>
+      <w:r>
+        <w:t xml:space="preserve">, </w:t>
+      </w:r>
+      <w:proofErr w:type="spellStart"/>
+      <w:r>
+        <w:t>Acc</w:t>
+      </w:r>
+      <w:proofErr w:type="spellEnd"/>
+      <w:r>
+        <w:t xml:space="preserve"> flowchart</w:t>
+      </w:r>
+    </w:p>
+    <w:p>
+      <w:pPr>
+        <w:pStyle w:val="ListParagraph"/>
+        <w:numPr>
+          <w:ilvl w:val="0"/>
+          <w:numId w:val="8"/>
+        </w:numPr>
+      </w:pPr>
+      <w:r>
+        <w:t>Rotary switch flowchart</w:t>
+      </w:r>
+    </w:p>
+    <w:p>
+      <w:pPr>
+        <w:pStyle w:val="ListParagraph"/>
+        <w:numPr>
+          <w:ilvl w:val="0"/>
+          <w:numId w:val="8"/>
+        </w:numPr>
+      </w:pPr>
+      <w:r>
+        <w:t>Joystick flowchart</w:t>
+      </w:r>
+      <w:bookmarkStart w:id="2" w:name="_GoBack"/>
+      <w:bookmarkEnd w:id="2"/>
+    </w:p>
+    <w:p/>
+    <w:p>
+      <w:pPr>
         <w:pStyle w:val="Heading1"/>
       </w:pPr>
-      <w:bookmarkStart w:id="2" w:name="_Toc528925567"/>
+      <w:bookmarkStart w:id="3" w:name="_Toc528925567"/>
       <w:r>
         <w:t>Detailed implementation</w:t>
       </w:r>
-      <w:bookmarkEnd w:id="2"/>
-    </w:p>
-    <w:p>
+      <w:bookmarkEnd w:id="3"/>
+    </w:p>
+    <w:p>
+      <w:pPr>
+        <w:jc w:val="both"/>
+      </w:pPr>
       <w:r>
         <w:t xml:space="preserve">Summary of </w:t>
       </w:r>
@@ -707,12 +1047,22 @@
           <w:ilvl w:val="0"/>
           <w:numId w:val="4"/>
         </w:numPr>
-      </w:pPr>
-      <w:r>
-        <w:t xml:space="preserve">INITIALIZATION Mode is the mode that will be active when the </w:t>
+        <w:jc w:val="both"/>
+      </w:pPr>
+      <w:r>
+        <w:t xml:space="preserve">INITIALIZATION Mode </w:t>
+      </w:r>
+      <w:r>
+        <w:t>would be</w:t>
+      </w:r>
+      <w:r>
+        <w:t xml:space="preserve"> active when the </w:t>
       </w:r>
       <w:proofErr w:type="spellStart"/>
       <w:r>
+        <w:rPr>
+          <w:b/>
+        </w:rPr>
         <w:t>FitNUS</w:t>
       </w:r>
       <w:proofErr w:type="spellEnd"/>
@@ -727,6 +1077,7 @@
           <w:ilvl w:val="1"/>
           <w:numId w:val="4"/>
         </w:numPr>
+        <w:jc w:val="both"/>
       </w:pPr>
       <w:r>
         <w:t>The OLED should display “Initialization mode. Press TOGGLE to climb”</w:t>
@@ -753,9 +1104,16 @@
           <w:ilvl w:val="1"/>
           <w:numId w:val="4"/>
         </w:numPr>
-      </w:pPr>
-      <w:r>
-        <w:t>Sensors would not be reading any data (Temperature, Light and Accelerometer).</w:t>
+        <w:jc w:val="both"/>
+      </w:pPr>
+      <w:r>
+        <w:t xml:space="preserve">Sensors </w:t>
+      </w:r>
+      <w:r>
+        <w:t>will</w:t>
+      </w:r>
+      <w:r>
+        <w:t xml:space="preserve"> not be reading any data (Temperature, Light and Accelerometer).</w:t>
       </w:r>
     </w:p>
     <w:p>
@@ -765,6 +1123,7 @@
           <w:ilvl w:val="1"/>
           <w:numId w:val="4"/>
         </w:numPr>
+        <w:jc w:val="both"/>
       </w:pPr>
       <w:r>
         <w:t xml:space="preserve">No UART transmission would be sent to </w:t>
@@ -788,12 +1147,19 @@
           <w:ilvl w:val="0"/>
           <w:numId w:val="4"/>
         </w:numPr>
+        <w:jc w:val="both"/>
       </w:pPr>
       <w:r>
         <w:t>CLIMB Mode</w:t>
       </w:r>
       <w:r>
-        <w:t xml:space="preserve"> would be active when MODE_TOGGLE is activated</w:t>
+        <w:t xml:space="preserve"> would be active when MODE_TOGGLE</w:t>
+      </w:r>
+      <w:r>
+        <w:t xml:space="preserve"> (SW3)</w:t>
+      </w:r>
+      <w:r>
+        <w:t xml:space="preserve"> is activated</w:t>
       </w:r>
     </w:p>
     <w:p>
@@ -803,9 +1169,129 @@
           <w:ilvl w:val="1"/>
           <w:numId w:val="4"/>
         </w:numPr>
-      </w:pPr>
-      <w:bookmarkStart w:id="3" w:name="_GoBack"/>
-      <w:bookmarkEnd w:id="3"/>
+        <w:jc w:val="both"/>
+      </w:pPr>
+      <w:r>
+        <w:t xml:space="preserve">The OLED should display “CLIMB mode” when </w:t>
+      </w:r>
+      <w:proofErr w:type="spellStart"/>
+      <w:r>
+        <w:rPr>
+          <w:b/>
+        </w:rPr>
+        <w:t>FitNUS</w:t>
+      </w:r>
+      <w:proofErr w:type="spellEnd"/>
+      <w:r>
+        <w:t xml:space="preserve"> first enters this mode. </w:t>
+      </w:r>
+    </w:p>
+    <w:p>
+      <w:pPr>
+        <w:pStyle w:val="ListParagraph"/>
+        <w:numPr>
+          <w:ilvl w:val="1"/>
+          <w:numId w:val="4"/>
+        </w:numPr>
+        <w:jc w:val="both"/>
+      </w:pPr>
+      <w:r>
+        <w:t xml:space="preserve">The 7-segment will display the countdown, where the value </w:t>
+      </w:r>
+      <w:r>
+        <w:t>decrement</w:t>
+      </w:r>
+      <w:r>
+        <w:t xml:space="preserve"> from 9-0 every 500ms. </w:t>
+      </w:r>
+      <w:r>
+        <w:t xml:space="preserve">When criteria are met, the RGB led </w:t>
+      </w:r>
+      <w:r>
+        <w:t>will</w:t>
+      </w:r>
+      <w:r>
+        <w:t xml:space="preserve"> blink periodically</w:t>
+      </w:r>
+      <w:r>
+        <w:t>.</w:t>
+      </w:r>
+    </w:p>
+    <w:p>
+      <w:pPr>
+        <w:pStyle w:val="ListParagraph"/>
+        <w:numPr>
+          <w:ilvl w:val="1"/>
+          <w:numId w:val="4"/>
+        </w:numPr>
+        <w:jc w:val="both"/>
+      </w:pPr>
+      <w:r>
+        <w:t>The sensors will</w:t>
+      </w:r>
+      <w:r>
+        <w:t xml:space="preserve"> </w:t>
+      </w:r>
+      <w:r>
+        <w:t>receive their</w:t>
+      </w:r>
+      <w:r>
+        <w:t xml:space="preserve"> respective</w:t>
+      </w:r>
+      <w:r>
+        <w:t xml:space="preserve"> values and store </w:t>
+      </w:r>
+      <w:r>
+        <w:t>them</w:t>
+      </w:r>
+      <w:r>
+        <w:t xml:space="preserve"> in variables to be utilized by other functions. </w:t>
+      </w:r>
+    </w:p>
+    <w:p>
+      <w:pPr>
+        <w:pStyle w:val="ListParagraph"/>
+        <w:numPr>
+          <w:ilvl w:val="1"/>
+          <w:numId w:val="4"/>
+        </w:numPr>
+        <w:jc w:val="both"/>
+      </w:pPr>
+      <w:r>
+        <w:t xml:space="preserve">The OLED should display the values obtained. Additionally, it should continue to update the values periodically. </w:t>
+      </w:r>
+    </w:p>
+    <w:p>
+      <w:pPr>
+        <w:pStyle w:val="ListParagraph"/>
+        <w:numPr>
+          <w:ilvl w:val="1"/>
+          <w:numId w:val="4"/>
+        </w:numPr>
+        <w:jc w:val="both"/>
+      </w:pPr>
+      <w:proofErr w:type="spellStart"/>
+      <w:r>
+        <w:rPr>
+          <w:b/>
+        </w:rPr>
+        <w:t>FitNUS</w:t>
+      </w:r>
+      <w:proofErr w:type="spellEnd"/>
+      <w:r>
+        <w:t xml:space="preserve"> will transmit date wirelessly to </w:t>
+      </w:r>
+      <w:proofErr w:type="spellStart"/>
+      <w:r>
+        <w:rPr>
+          <w:b/>
+        </w:rPr>
+        <w:t>FiTrackX</w:t>
+      </w:r>
+      <w:proofErr w:type="spellEnd"/>
+      <w:r>
+        <w:t xml:space="preserve"> at intervals (UART). </w:t>
+      </w:r>
     </w:p>
     <w:p>
       <w:pPr>
@@ -814,10 +1300,87 @@
           <w:ilvl w:val="0"/>
           <w:numId w:val="4"/>
         </w:numPr>
+        <w:jc w:val="both"/>
       </w:pPr>
       <w:r>
         <w:t>EMERGENCY Mode</w:t>
       </w:r>
+      <w:r>
+        <w:t xml:space="preserve"> would be active </w:t>
+      </w:r>
+      <w:r>
+        <w:t xml:space="preserve">when the user decides to trigger fall detection in CLIMB Mode  </w:t>
+      </w:r>
+    </w:p>
+    <w:p>
+      <w:pPr>
+        <w:pStyle w:val="ListParagraph"/>
+        <w:numPr>
+          <w:ilvl w:val="1"/>
+          <w:numId w:val="4"/>
+        </w:numPr>
+        <w:jc w:val="both"/>
+      </w:pPr>
+      <w:r>
+        <w:t xml:space="preserve">The OLED should display “EMERGENCY!” when </w:t>
+      </w:r>
+      <w:proofErr w:type="spellStart"/>
+      <w:r>
+        <w:rPr>
+          <w:b/>
+        </w:rPr>
+        <w:t>FitNUS</w:t>
+      </w:r>
+      <w:proofErr w:type="spellEnd"/>
+      <w:r>
+        <w:t xml:space="preserve"> first enters this mode. </w:t>
+      </w:r>
+    </w:p>
+    <w:p>
+      <w:pPr>
+        <w:pStyle w:val="ListParagraph"/>
+        <w:numPr>
+          <w:ilvl w:val="1"/>
+          <w:numId w:val="4"/>
+        </w:numPr>
+        <w:jc w:val="both"/>
+      </w:pPr>
+      <w:proofErr w:type="spellStart"/>
+      <w:r>
+        <w:rPr>
+          <w:b/>
+        </w:rPr>
+        <w:lastRenderedPageBreak/>
+        <w:t>FitNUS</w:t>
+      </w:r>
+      <w:proofErr w:type="spellEnd"/>
+      <w:r>
+        <w:t xml:space="preserve"> will transmit date wirelessly to </w:t>
+      </w:r>
+      <w:proofErr w:type="spellStart"/>
+      <w:r>
+        <w:rPr>
+          <w:b/>
+        </w:rPr>
+        <w:t>FiTrackX</w:t>
+      </w:r>
+      <w:proofErr w:type="spellEnd"/>
+      <w:r>
+        <w:t xml:space="preserve"> at intervals (UART). </w:t>
+      </w:r>
+    </w:p>
+    <w:p>
+      <w:pPr>
+        <w:pStyle w:val="ListParagraph"/>
+        <w:numPr>
+          <w:ilvl w:val="1"/>
+          <w:numId w:val="4"/>
+        </w:numPr>
+        <w:jc w:val="both"/>
+      </w:pPr>
+      <w:r>
+        <w:t xml:space="preserve">When MODE_TOGGLE (SW3) and EMERGENCY_OVER (SW4) are pressed simultaneously, the OLED should display “Emergency is cleared! Time consumed for recovery: xx sec”. </w:t>
+      </w:r>
     </w:p>
     <w:p>
       <w:pPr>
@@ -830,11 +1393,42 @@
       <w:bookmarkEnd w:id="4"/>
     </w:p>
     <w:p>
+      <w:pPr>
+        <w:jc w:val="both"/>
+      </w:pPr>
       <w:r>
         <w:t>If you have implemented any enhancement, give a detailed description. You might consider including several photos of your working board at some special steps. This will help to distinguish your system and report from others</w:t>
       </w:r>
       <w:r>
         <w:t>.</w:t>
+      </w:r>
+    </w:p>
+    <w:p>
+      <w:pPr>
+        <w:jc w:val="both"/>
+      </w:pPr>
+      <w:r>
+        <w:t xml:space="preserve">After meeting the basic requirements of </w:t>
+      </w:r>
+      <w:proofErr w:type="spellStart"/>
+      <w:r>
+        <w:rPr>
+          <w:b/>
+        </w:rPr>
+        <w:t>FitNUS</w:t>
+      </w:r>
+      <w:proofErr w:type="spellEnd"/>
+      <w:r>
+        <w:t xml:space="preserve">, </w:t>
+      </w:r>
+      <w:r>
+        <w:t>our group</w:t>
+      </w:r>
+      <w:r>
+        <w:t xml:space="preserve"> implemented the following enhancements to make the system more </w:t>
+      </w:r>
+      <w:r>
+        <w:t xml:space="preserve">user-friendly, responsive and useful. </w:t>
       </w:r>
     </w:p>
     <w:p>
@@ -844,15 +1438,158 @@
           <w:ilvl w:val="0"/>
           <w:numId w:val="5"/>
         </w:numPr>
-      </w:pPr>
-      <w:r>
-        <w:t>7 Segment Inverting</w:t>
-      </w:r>
+        <w:jc w:val="both"/>
+      </w:pPr>
+      <w:r>
+        <w:t>Modified the led7seg_</w:t>
+      </w:r>
+      <w:proofErr w:type="gramStart"/>
+      <w:r>
+        <w:t>setChar(</w:t>
+      </w:r>
+      <w:proofErr w:type="gramEnd"/>
+      <w:r>
+        <w:t xml:space="preserve">) to display the inverted mode of characters </w:t>
+      </w:r>
+      <w:r>
+        <w:t xml:space="preserve">on </w:t>
+      </w:r>
+      <w:r>
+        <w:t xml:space="preserve">the </w:t>
+      </w:r>
+      <w:r>
+        <w:t>7</w:t>
+      </w:r>
+      <w:r>
+        <w:t xml:space="preserve"> </w:t>
+      </w:r>
+      <w:r>
+        <w:t>Segment</w:t>
+      </w:r>
+    </w:p>
+    <w:p>
+      <w:pPr>
+        <w:pStyle w:val="ListParagraph"/>
+        <w:numPr>
+          <w:ilvl w:val="1"/>
+          <w:numId w:val="5"/>
+        </w:numPr>
+        <w:jc w:val="both"/>
+      </w:pPr>
+      <w:r>
+        <w:t xml:space="preserve">Since the </w:t>
+      </w:r>
+      <w:proofErr w:type="gramStart"/>
+      <w:r>
+        <w:t>7 segment</w:t>
+      </w:r>
+      <w:proofErr w:type="gramEnd"/>
+      <w:r>
+        <w:t xml:space="preserve"> display is an active low device, a 0 in the bit pattern will make their respective strokes on the 7 segment light up, while a 1 will turn it off. To make a digit appear on the 7 </w:t>
+      </w:r>
+      <w:proofErr w:type="gramStart"/>
+      <w:r>
+        <w:t>segment</w:t>
+      </w:r>
+      <w:proofErr w:type="gramEnd"/>
+      <w:r>
+        <w:t xml:space="preserve">, we followed the order of </w:t>
+      </w:r>
+      <w:proofErr w:type="spellStart"/>
+      <w:r>
+        <w:t>FBDpC</w:t>
+      </w:r>
+      <w:proofErr w:type="spellEnd"/>
+      <w:r>
+        <w:t xml:space="preserve"> AGED and put a 0 in the right position. </w:t>
+      </w:r>
+    </w:p>
+    <w:p>
+      <w:pPr>
+        <w:pStyle w:val="ListParagraph"/>
+        <w:numPr>
+          <w:ilvl w:val="1"/>
+          <w:numId w:val="5"/>
+        </w:numPr>
+        <w:jc w:val="both"/>
+      </w:pPr>
       <w:r>
         <w:rPr>
-          <w:noProof/>
+          <w:rFonts w:ascii="Courier New" w:hAnsi="Courier New" w:cs="Courier New"/>
+          <w:b/>
+          <w:bCs/>
+          <w:color w:val="7F0055"/>
+          <w:sz w:val="20"/>
+          <w:szCs w:val="20"/>
         </w:rPr>
-        <w:t xml:space="preserve"> using FB(Dp)C AGED, 7 segment is active low -&gt; 0 when lit up</w:t>
+        <w:t>static</w:t>
+      </w:r>
+      <w:r>
+        <w:rPr>
+          <w:rFonts w:ascii="Courier New" w:hAnsi="Courier New" w:cs="Courier New"/>
+          <w:color w:val="000000"/>
+          <w:sz w:val="20"/>
+          <w:szCs w:val="20"/>
+        </w:rPr>
+        <w:t xml:space="preserve"> </w:t>
+      </w:r>
+      <w:r>
+        <w:rPr>
+          <w:rFonts w:ascii="Courier New" w:hAnsi="Courier New" w:cs="Courier New"/>
+          <w:color w:val="005032"/>
+          <w:sz w:val="20"/>
+          <w:szCs w:val="20"/>
+        </w:rPr>
+        <w:t>uint8_t</w:t>
+      </w:r>
+      <w:r>
+        <w:rPr>
+          <w:rFonts w:ascii="Courier New" w:hAnsi="Courier New" w:cs="Courier New"/>
+          <w:color w:val="000000"/>
+          <w:sz w:val="20"/>
+          <w:szCs w:val="20"/>
+        </w:rPr>
+        <w:t xml:space="preserve"> </w:t>
+      </w:r>
+      <w:proofErr w:type="spellStart"/>
+      <w:r>
+        <w:rPr>
+          <w:rFonts w:ascii="Courier New" w:hAnsi="Courier New" w:cs="Courier New"/>
+          <w:color w:val="000000"/>
+          <w:sz w:val="20"/>
+          <w:szCs w:val="20"/>
+        </w:rPr>
+        <w:t>numbers_</w:t>
+      </w:r>
+      <w:proofErr w:type="gramStart"/>
+      <w:r>
+        <w:rPr>
+          <w:rFonts w:ascii="Courier New" w:hAnsi="Courier New" w:cs="Courier New"/>
+          <w:color w:val="000000"/>
+          <w:sz w:val="20"/>
+          <w:szCs w:val="20"/>
+        </w:rPr>
+        <w:t>inverted</w:t>
+      </w:r>
+      <w:proofErr w:type="spellEnd"/>
+      <w:r>
+        <w:rPr>
+          <w:rFonts w:ascii="Courier New" w:hAnsi="Courier New" w:cs="Courier New"/>
+          <w:color w:val="000000"/>
+          <w:sz w:val="20"/>
+          <w:szCs w:val="20"/>
+        </w:rPr>
+        <w:t>[</w:t>
+      </w:r>
+      <w:proofErr w:type="gramEnd"/>
+      <w:r>
+        <w:rPr>
+          <w:rFonts w:ascii="Courier New" w:hAnsi="Courier New" w:cs="Courier New"/>
+          <w:color w:val="000000"/>
+          <w:sz w:val="20"/>
+          <w:szCs w:val="20"/>
+        </w:rPr>
+        <w:t>] = {0x24, 0x7D, 0xE0, 0x70, 0x39, 0x32, 0x22, 0x7C, 0x20, 0x38, 0xFF};</w:t>
       </w:r>
     </w:p>
     <w:p>
@@ -862,6 +1599,7 @@
           <w:ilvl w:val="0"/>
           <w:numId w:val="5"/>
         </w:numPr>
+        <w:jc w:val="both"/>
       </w:pPr>
       <w:r>
         <w:t xml:space="preserve">Utilize additional peripherals </w:t>
@@ -880,9 +1618,36 @@
           <w:ilvl w:val="0"/>
           <w:numId w:val="5"/>
         </w:numPr>
-      </w:pPr>
-      <w:r>
-        <w:t xml:space="preserve">Flag </w:t>
+        <w:jc w:val="both"/>
+      </w:pPr>
+      <w:r>
+        <w:t>Music playlist</w:t>
+      </w:r>
+    </w:p>
+    <w:p>
+      <w:pPr>
+        <w:pStyle w:val="ListParagraph"/>
+        <w:numPr>
+          <w:ilvl w:val="0"/>
+          <w:numId w:val="5"/>
+        </w:numPr>
+        <w:jc w:val="both"/>
+      </w:pPr>
+      <w:r>
+        <w:t xml:space="preserve">UART interrupt </w:t>
+      </w:r>
+    </w:p>
+    <w:p>
+      <w:pPr>
+        <w:pStyle w:val="ListParagraph"/>
+        <w:numPr>
+          <w:ilvl w:val="0"/>
+          <w:numId w:val="5"/>
+        </w:numPr>
+        <w:jc w:val="both"/>
+      </w:pPr>
+      <w:r>
+        <w:t>Watchdog timer(?)</w:t>
       </w:r>
     </w:p>
     <w:p>
@@ -891,7 +1656,6 @@
       </w:pPr>
       <w:bookmarkStart w:id="5" w:name="_Toc528925569"/>
       <w:r>
-        <w:lastRenderedPageBreak/>
         <w:t xml:space="preserve">Significant problems </w:t>
       </w:r>
       <w:proofErr w:type="gramStart"/>
@@ -905,6 +1669,9 @@
       <w:bookmarkEnd w:id="5"/>
     </w:p>
     <w:p>
+      <w:pPr>
+        <w:jc w:val="both"/>
+      </w:pPr>
       <w:r>
         <w:t>What did you learn? What are the significant problems you encountered and how did you solve them in this assignment? If your code did not work in the lab, explain why</w:t>
       </w:r>
@@ -913,6 +1680,9 @@
       </w:r>
     </w:p>
     <w:p>
+      <w:pPr>
+        <w:jc w:val="both"/>
+      </w:pPr>
       <w:r>
         <w:t xml:space="preserve">Green RGB conflicts with OLED, </w:t>
       </w:r>
@@ -921,6 +1691,9 @@
       </w:r>
     </w:p>
     <w:p>
+      <w:pPr>
+        <w:jc w:val="both"/>
+      </w:pPr>
       <w:r>
         <w:t>Changing of jumper positions from default value</w:t>
       </w:r>
@@ -932,6 +1705,7 @@
           <w:ilvl w:val="0"/>
           <w:numId w:val="7"/>
         </w:numPr>
+        <w:jc w:val="both"/>
       </w:pPr>
       <w:r>
         <w:t>Remove j28 for sw4 to work</w:t>
@@ -944,6 +1718,7 @@
           <w:ilvl w:val="0"/>
           <w:numId w:val="7"/>
         </w:numPr>
+        <w:jc w:val="both"/>
       </w:pPr>
       <w:r>
         <w:t xml:space="preserve">Remove j23 to turn off </w:t>
@@ -968,11 +1743,17 @@
       <w:bookmarkEnd w:id="6"/>
     </w:p>
     <w:p>
+      <w:pPr>
+        <w:jc w:val="both"/>
+      </w:pPr>
       <w:r>
         <w:t>These feedbacks, whether positive or negative, will not affect your marks in any way, but will make the report more complete.</w:t>
       </w:r>
     </w:p>
     <w:p>
+      <w:pPr>
+        <w:jc w:val="both"/>
+      </w:pPr>
       <w:r>
         <w:t xml:space="preserve">As this is the first hardware programming </w:t>
       </w:r>
@@ -1495,20 +2276,20 @@
   <w:abstractNum w:abstractNumId="4" w15:restartNumberingAfterBreak="0">
     <w:nsid w:val="277A1ECA"/>
     <w:multiLevelType w:val="hybridMultilevel"/>
-    <w:tmpl w:val="C80C05C4"/>
-    <w:lvl w:ilvl="0" w:tplc="8C982B8A">
-      <w:start w:val="7"/>
-      <w:numFmt w:val="bullet"/>
-      <w:lvlText w:val="-"/>
+    <w:tmpl w:val="7F24E760"/>
+    <w:lvl w:ilvl="0" w:tplc="48090001">
+      <w:start w:val="1"/>
+      <w:numFmt w:val="bullet"/>
+      <w:lvlText w:val=""/>
       <w:lvlJc w:val="left"/>
       <w:pPr>
         <w:ind w:left="720" w:hanging="360"/>
       </w:pPr>
       <w:rPr>
-        <w:rFonts w:ascii="Calibri" w:eastAsiaTheme="minorEastAsia" w:hAnsi="Calibri" w:cs="Calibri" w:hint="default"/>
-      </w:rPr>
-    </w:lvl>
-    <w:lvl w:ilvl="1" w:tplc="48090003" w:tentative="1">
+        <w:rFonts w:ascii="Symbol" w:hAnsi="Symbol" w:hint="default"/>
+      </w:rPr>
+    </w:lvl>
+    <w:lvl w:ilvl="1" w:tplc="48090003">
       <w:start w:val="1"/>
       <w:numFmt w:val="bullet"/>
       <w:lvlText w:val="o"/>
@@ -1606,6 +2387,118 @@
     </w:lvl>
   </w:abstractNum>
   <w:abstractNum w:abstractNumId="5" w15:restartNumberingAfterBreak="0">
+    <w:nsid w:val="34492264"/>
+    <w:multiLevelType w:val="hybridMultilevel"/>
+    <w:tmpl w:val="C3E2658A"/>
+    <w:lvl w:ilvl="0" w:tplc="B9C2C810">
+      <w:numFmt w:val="bullet"/>
+      <w:lvlText w:val="-"/>
+      <w:lvlJc w:val="left"/>
+      <w:pPr>
+        <w:ind w:left="720" w:hanging="360"/>
+      </w:pPr>
+      <w:rPr>
+        <w:rFonts w:ascii="Calibri" w:eastAsiaTheme="minorEastAsia" w:hAnsi="Calibri" w:cs="Calibri" w:hint="default"/>
+      </w:rPr>
+    </w:lvl>
+    <w:lvl w:ilvl="1" w:tplc="48090003">
+      <w:start w:val="1"/>
+      <w:numFmt w:val="bullet"/>
+      <w:lvlText w:val="o"/>
+      <w:lvlJc w:val="left"/>
+      <w:pPr>
+        <w:ind w:left="1440" w:hanging="360"/>
+      </w:pPr>
+      <w:rPr>
+        <w:rFonts w:ascii="Courier New" w:hAnsi="Courier New" w:cs="Courier New" w:hint="default"/>
+      </w:rPr>
+    </w:lvl>
+    <w:lvl w:ilvl="2" w:tplc="48090005" w:tentative="1">
+      <w:start w:val="1"/>
+      <w:numFmt w:val="bullet"/>
+      <w:lvlText w:val=""/>
+      <w:lvlJc w:val="left"/>
+      <w:pPr>
+        <w:ind w:left="2160" w:hanging="360"/>
+      </w:pPr>
+      <w:rPr>
+        <w:rFonts w:ascii="Wingdings" w:hAnsi="Wingdings" w:hint="default"/>
+      </w:rPr>
+    </w:lvl>
+    <w:lvl w:ilvl="3" w:tplc="48090001" w:tentative="1">
+      <w:start w:val="1"/>
+      <w:numFmt w:val="bullet"/>
+      <w:lvlText w:val=""/>
+      <w:lvlJc w:val="left"/>
+      <w:pPr>
+        <w:ind w:left="2880" w:hanging="360"/>
+      </w:pPr>
+      <w:rPr>
+        <w:rFonts w:ascii="Symbol" w:hAnsi="Symbol" w:hint="default"/>
+      </w:rPr>
+    </w:lvl>
+    <w:lvl w:ilvl="4" w:tplc="48090003" w:tentative="1">
+      <w:start w:val="1"/>
+      <w:numFmt w:val="bullet"/>
+      <w:lvlText w:val="o"/>
+      <w:lvlJc w:val="left"/>
+      <w:pPr>
+        <w:ind w:left="3600" w:hanging="360"/>
+      </w:pPr>
+      <w:rPr>
+        <w:rFonts w:ascii="Courier New" w:hAnsi="Courier New" w:cs="Courier New" w:hint="default"/>
+      </w:rPr>
+    </w:lvl>
+    <w:lvl w:ilvl="5" w:tplc="48090005" w:tentative="1">
+      <w:start w:val="1"/>
+      <w:numFmt w:val="bullet"/>
+      <w:lvlText w:val=""/>
+      <w:lvlJc w:val="left"/>
+      <w:pPr>
+        <w:ind w:left="4320" w:hanging="360"/>
+      </w:pPr>
+      <w:rPr>
+        <w:rFonts w:ascii="Wingdings" w:hAnsi="Wingdings" w:hint="default"/>
+      </w:rPr>
+    </w:lvl>
+    <w:lvl w:ilvl="6" w:tplc="48090001" w:tentative="1">
+      <w:start w:val="1"/>
+      <w:numFmt w:val="bullet"/>
+      <w:lvlText w:val=""/>
+      <w:lvlJc w:val="left"/>
+      <w:pPr>
+        <w:ind w:left="5040" w:hanging="360"/>
+      </w:pPr>
+      <w:rPr>
+        <w:rFonts w:ascii="Symbol" w:hAnsi="Symbol" w:hint="default"/>
+      </w:rPr>
+    </w:lvl>
+    <w:lvl w:ilvl="7" w:tplc="48090003" w:tentative="1">
+      <w:start w:val="1"/>
+      <w:numFmt w:val="bullet"/>
+      <w:lvlText w:val="o"/>
+      <w:lvlJc w:val="left"/>
+      <w:pPr>
+        <w:ind w:left="5760" w:hanging="360"/>
+      </w:pPr>
+      <w:rPr>
+        <w:rFonts w:ascii="Courier New" w:hAnsi="Courier New" w:cs="Courier New" w:hint="default"/>
+      </w:rPr>
+    </w:lvl>
+    <w:lvl w:ilvl="8" w:tplc="48090005" w:tentative="1">
+      <w:start w:val="1"/>
+      <w:numFmt w:val="bullet"/>
+      <w:lvlText w:val=""/>
+      <w:lvlJc w:val="left"/>
+      <w:pPr>
+        <w:ind w:left="6480" w:hanging="360"/>
+      </w:pPr>
+      <w:rPr>
+        <w:rFonts w:ascii="Wingdings" w:hAnsi="Wingdings" w:hint="default"/>
+      </w:rPr>
+    </w:lvl>
+  </w:abstractNum>
+  <w:abstractNum w:abstractNumId="6" w15:restartNumberingAfterBreak="0">
     <w:nsid w:val="507D16B8"/>
     <w:multiLevelType w:val="hybridMultilevel"/>
     <w:tmpl w:val="A8FC5548"/>
@@ -1718,7 +2611,7 @@
       </w:rPr>
     </w:lvl>
   </w:abstractNum>
-  <w:abstractNum w:abstractNumId="6" w15:restartNumberingAfterBreak="0">
+  <w:abstractNum w:abstractNumId="7" w15:restartNumberingAfterBreak="0">
     <w:nsid w:val="6E365372"/>
     <w:multiLevelType w:val="multilevel"/>
     <w:tmpl w:val="F67EFC6A"/>
@@ -1832,7 +2725,7 @@
     </w:lvl>
   </w:abstractNum>
   <w:num w:numId="1">
-    <w:abstractNumId w:val="6"/>
+    <w:abstractNumId w:val="7"/>
   </w:num>
   <w:num w:numId="2">
     <w:abstractNumId w:val="3"/>
@@ -1841,7 +2734,7 @@
     <w:abstractNumId w:val="1"/>
   </w:num>
   <w:num w:numId="4">
-    <w:abstractNumId w:val="5"/>
+    <w:abstractNumId w:val="6"/>
   </w:num>
   <w:num w:numId="5">
     <w:abstractNumId w:val="4"/>
@@ -1851,6 +2744,9 @@
   </w:num>
   <w:num w:numId="7">
     <w:abstractNumId w:val="0"/>
+  </w:num>
+  <w:num w:numId="8">
+    <w:abstractNumId w:val="5"/>
   </w:num>
 </w:numbering>
 </file>
@@ -1978,6 +2874,7 @@
     <w:lsdException w:name="HTML Sample" w:semiHidden="1" w:unhideWhenUsed="1"/>
     <w:lsdException w:name="HTML Typewriter" w:semiHidden="1" w:unhideWhenUsed="1"/>
     <w:lsdException w:name="HTML Variable" w:semiHidden="1" w:unhideWhenUsed="1"/>
+    <w:lsdException w:name="Normal Table" w:semiHidden="1" w:unhideWhenUsed="1"/>
     <w:lsdException w:name="annotation subject" w:semiHidden="1" w:unhideWhenUsed="1"/>
     <w:lsdException w:name="No List" w:semiHidden="1" w:unhideWhenUsed="1"/>
     <w:lsdException w:name="Outline List 1" w:semiHidden="1" w:unhideWhenUsed="1"/>
@@ -2021,8 +2918,10 @@
     <w:lsdException w:name="Table Elegant" w:semiHidden="1" w:unhideWhenUsed="1"/>
     <w:lsdException w:name="Table Professional" w:semiHidden="1" w:unhideWhenUsed="1"/>
     <w:lsdException w:name="Table Subtle 1" w:semiHidden="1" w:unhideWhenUsed="1"/>
+    <w:lsdException w:name="Table Subtle 2" w:semiHidden="1" w:unhideWhenUsed="1"/>
     <w:lsdException w:name="Table Web 1" w:semiHidden="1" w:unhideWhenUsed="1"/>
     <w:lsdException w:name="Table Web 2" w:semiHidden="1" w:unhideWhenUsed="1"/>
+    <w:lsdException w:name="Table Web 3" w:semiHidden="1" w:unhideWhenUsed="1"/>
     <w:lsdException w:name="Balloon Text" w:semiHidden="1" w:unhideWhenUsed="1"/>
     <w:lsdException w:name="Table Grid" w:uiPriority="39"/>
     <w:lsdException w:name="Table Theme" w:semiHidden="1" w:unhideWhenUsed="1"/>
@@ -2387,6 +3286,18 @@
       <w:contextualSpacing/>
     </w:pPr>
   </w:style>
+  <w:style w:type="character" w:styleId="UnresolvedMention">
+    <w:name w:val="Unresolved Mention"/>
+    <w:basedOn w:val="DefaultParagraphFont"/>
+    <w:uiPriority w:val="99"/>
+    <w:semiHidden/>
+    <w:unhideWhenUsed/>
+    <w:rsid w:val="008A30F7"/>
+    <w:rPr>
+      <w:color w:val="605E5C"/>
+      <w:shd w:val="clear" w:color="auto" w:fill="E1DFDD"/>
+    </w:rPr>
+  </w:style>
 </w:styles>
 </file>
 
@@ -2690,7 +3601,7 @@
 </file>
 
 <file path=customXml/itemProps1.xml><?xml version="1.0" encoding="utf-8"?>
-<ds:datastoreItem xmlns:ds="http://schemas.openxmlformats.org/officeDocument/2006/customXml" ds:itemID="{1513FADD-AD4D-4BB3-8C10-95B4D8A1D072}">
+<ds:datastoreItem xmlns:ds="http://schemas.openxmlformats.org/officeDocument/2006/customXml" ds:itemID="{B9466DE1-3ED2-40BF-819E-491B3B493957}">
   <ds:schemaRefs>
     <ds:schemaRef ds:uri="http://schemas.openxmlformats.org/officeDocument/2006/bibliography"/>
   </ds:schemaRefs>

</xml_diff>